<commit_message>
clear git cache & added multi rows in the table
</commit_message>
<xml_diff>
--- a/templates/my-template.docx
+++ b/templates/my-template.docx
@@ -39,7 +39,27 @@
           <w:sz w:val="24"/>
           <w:szCs w:val="24"/>
         </w:rPr>
-        <w:t>By {{ name }} {</w:t>
+        <w:t xml:space="preserve">By </w:t>
+      </w:r>
+      <w:proofErr w:type="gramStart"/>
+      <w:r>
+        <w:rPr>
+          <w:b/>
+          <w:bCs/>
+          <w:sz w:val="24"/>
+          <w:szCs w:val="24"/>
+        </w:rPr>
+        <w:t>{{ name</w:t>
+      </w:r>
+      <w:proofErr w:type="gramEnd"/>
+      <w:r>
+        <w:rPr>
+          <w:b/>
+          <w:bCs/>
+          <w:sz w:val="24"/>
+          <w:szCs w:val="24"/>
+        </w:rPr>
+        <w:t xml:space="preserve"> }} {</w:t>
       </w:r>
       <w:r>
         <w:rPr>
@@ -70,6 +90,7 @@
           <w:szCs w:val="24"/>
         </w:rPr>
       </w:pPr>
+      <w:proofErr w:type="gramStart"/>
       <w:r>
         <w:rPr>
           <w:b/>
@@ -77,7 +98,17 @@
           <w:sz w:val="24"/>
           <w:szCs w:val="24"/>
         </w:rPr>
-        <w:t>{{ company }}</w:t>
+        <w:t>{{ company</w:t>
+      </w:r>
+      <w:proofErr w:type="gramEnd"/>
+      <w:r>
+        <w:rPr>
+          <w:b/>
+          <w:bCs/>
+          <w:sz w:val="24"/>
+          <w:szCs w:val="24"/>
+        </w:rPr>
+        <w:t xml:space="preserve"> }}</w:t>
       </w:r>
     </w:p>
     <w:p>
@@ -93,7 +124,23 @@
           <w:sz w:val="24"/>
           <w:szCs w:val="24"/>
         </w:rPr>
-        <w:t>Created {{ created }}</w:t>
+        <w:t xml:space="preserve">Created </w:t>
+      </w:r>
+      <w:proofErr w:type="gramStart"/>
+      <w:r>
+        <w:rPr>
+          <w:sz w:val="24"/>
+          <w:szCs w:val="24"/>
+        </w:rPr>
+        <w:t>{{ created</w:t>
+      </w:r>
+      <w:proofErr w:type="gramEnd"/>
+      <w:r>
+        <w:rPr>
+          <w:sz w:val="24"/>
+          <w:szCs w:val="24"/>
+        </w:rPr>
+        <w:t xml:space="preserve"> }}</w:t>
       </w:r>
     </w:p>
     <w:p>
@@ -108,183 +155,286 @@
     <w:tbl>
       <w:tblPr>
         <w:tblStyle w:val="TableGrid"/>
-        <w:tblW w:w="0" w:type="auto"/>
+        <w:tblW w:w="5000" w:type="pct"/>
+        <w:tblBorders>
+          <w:top w:val="single" w:sz="4" w:space="0" w:color="D9D9D9" w:themeColor="background1" w:themeShade="D9"/>
+          <w:left w:val="single" w:sz="4" w:space="0" w:color="D9D9D9" w:themeColor="background1" w:themeShade="D9"/>
+          <w:bottom w:val="single" w:sz="4" w:space="0" w:color="D9D9D9" w:themeColor="background1" w:themeShade="D9"/>
+          <w:right w:val="single" w:sz="4" w:space="0" w:color="D9D9D9" w:themeColor="background1" w:themeShade="D9"/>
+          <w:insideH w:val="single" w:sz="4" w:space="0" w:color="D9D9D9" w:themeColor="background1" w:themeShade="D9"/>
+          <w:insideV w:val="single" w:sz="4" w:space="0" w:color="D9D9D9" w:themeColor="background1" w:themeShade="D9"/>
+        </w:tblBorders>
         <w:tblLook w:val="04A0" w:firstRow="1" w:lastRow="0" w:firstColumn="1" w:lastColumn="0" w:noHBand="0" w:noVBand="1"/>
       </w:tblPr>
       <w:tblGrid>
-        <w:gridCol w:w="2205"/>
-        <w:gridCol w:w="2348"/>
-        <w:gridCol w:w="2441"/>
-        <w:gridCol w:w="2356"/>
+        <w:gridCol w:w="2275"/>
+        <w:gridCol w:w="2275"/>
+        <w:gridCol w:w="2274"/>
+        <w:gridCol w:w="2526"/>
       </w:tblGrid>
       <w:tr>
+        <w:trPr>
+          <w:trHeight w:val="425"/>
+        </w:trPr>
         <w:tc>
           <w:tcPr>
-            <w:tcW w:w="2205" w:type="dxa"/>
+            <w:tcW w:w="1216" w:type="pct"/>
           </w:tcPr>
           <w:p>
             <w:pPr>
+              <w:spacing w:before="120"/>
               <w:jc w:val="center"/>
               <w:rPr>
-                <w:sz w:val="24"/>
-                <w:szCs w:val="24"/>
+                <w:rFonts w:eastAsia="Times New Roman"/>
+                <w:b/>
+                <w:bCs/>
+                <w:color w:val="808080" w:themeColor="background1" w:themeShade="80"/>
+                <w:sz w:val="16"/>
+                <w:szCs w:val="16"/>
+                <w:shd w:val="clear" w:color="auto" w:fill="FFFFFF"/>
+                <w:lang w:eastAsia="en-CA"/>
               </w:rPr>
             </w:pPr>
             <w:r>
               <w:rPr>
-                <w:sz w:val="24"/>
-                <w:szCs w:val="24"/>
+                <w:rFonts w:eastAsia="Times New Roman"/>
+                <w:b/>
+                <w:bCs/>
+                <w:color w:val="808080" w:themeColor="background1" w:themeShade="80"/>
+                <w:sz w:val="16"/>
+                <w:szCs w:val="16"/>
+                <w:shd w:val="clear" w:color="auto" w:fill="FFFFFF"/>
+                <w:lang w:val="fr-CA" w:eastAsia="en-CA"/>
               </w:rPr>
-              <w:t>Order #</w:t>
+              <w:t>ORDER #</w:t>
             </w:r>
           </w:p>
         </w:tc>
         <w:tc>
           <w:tcPr>
-            <w:tcW w:w="2348" w:type="dxa"/>
+            <w:tcW w:w="1216" w:type="pct"/>
           </w:tcPr>
           <w:p>
             <w:pPr>
+              <w:spacing w:before="120"/>
               <w:jc w:val="center"/>
               <w:rPr>
-                <w:sz w:val="24"/>
-                <w:szCs w:val="24"/>
+                <w:rFonts w:eastAsia="Times New Roman"/>
+                <w:b/>
+                <w:bCs/>
+                <w:color w:val="808080" w:themeColor="background1" w:themeShade="80"/>
+                <w:sz w:val="16"/>
+                <w:szCs w:val="16"/>
+                <w:shd w:val="clear" w:color="auto" w:fill="FFFFFF"/>
+                <w:lang w:val="fr-CA" w:eastAsia="en-CA"/>
               </w:rPr>
             </w:pPr>
             <w:r>
               <w:rPr>
-                <w:sz w:val="24"/>
-                <w:szCs w:val="24"/>
+                <w:rFonts w:eastAsia="Times New Roman"/>
+                <w:b/>
+                <w:bCs/>
+                <w:color w:val="808080" w:themeColor="background1" w:themeShade="80"/>
+                <w:sz w:val="16"/>
+                <w:szCs w:val="16"/>
+                <w:shd w:val="clear" w:color="auto" w:fill="FFFFFF"/>
+                <w:lang w:val="fr-CA" w:eastAsia="en-CA"/>
               </w:rPr>
-              <w:t>Date</w:t>
+              <w:t>DATE</w:t>
             </w:r>
           </w:p>
         </w:tc>
         <w:tc>
           <w:tcPr>
-            <w:tcW w:w="2441" w:type="dxa"/>
+            <w:tcW w:w="1216" w:type="pct"/>
           </w:tcPr>
           <w:p>
             <w:pPr>
+              <w:spacing w:before="120"/>
               <w:jc w:val="center"/>
               <w:rPr>
-                <w:sz w:val="24"/>
-                <w:szCs w:val="24"/>
+                <w:rFonts w:eastAsia="Times New Roman"/>
+                <w:b/>
+                <w:bCs/>
+                <w:color w:val="808080" w:themeColor="background1" w:themeShade="80"/>
+                <w:sz w:val="16"/>
+                <w:szCs w:val="16"/>
+                <w:shd w:val="clear" w:color="auto" w:fill="FFFFFF"/>
+                <w:lang w:val="fr-CA" w:eastAsia="en-CA"/>
               </w:rPr>
             </w:pPr>
             <w:r>
               <w:rPr>
-                <w:sz w:val="24"/>
-                <w:szCs w:val="24"/>
+                <w:rFonts w:eastAsia="Times New Roman"/>
+                <w:b/>
+                <w:bCs/>
+                <w:color w:val="808080" w:themeColor="background1" w:themeShade="80"/>
+                <w:sz w:val="16"/>
+                <w:szCs w:val="16"/>
+                <w:shd w:val="clear" w:color="auto" w:fill="FFFFFF"/>
+                <w:lang w:val="fr-CA" w:eastAsia="en-CA"/>
               </w:rPr>
-              <w:t>Volume</w:t>
+              <w:t>VOLUME</w:t>
             </w:r>
           </w:p>
         </w:tc>
         <w:tc>
           <w:tcPr>
-            <w:tcW w:w="2356" w:type="dxa"/>
+            <w:tcW w:w="1351" w:type="pct"/>
           </w:tcPr>
           <w:p>
             <w:pPr>
+              <w:spacing w:before="120"/>
               <w:jc w:val="center"/>
               <w:rPr>
-                <w:sz w:val="24"/>
-                <w:szCs w:val="24"/>
+                <w:rFonts w:eastAsia="Times New Roman"/>
+                <w:b/>
+                <w:bCs/>
+                <w:color w:val="808080" w:themeColor="background1" w:themeShade="80"/>
+                <w:sz w:val="16"/>
+                <w:szCs w:val="16"/>
+                <w:shd w:val="clear" w:color="auto" w:fill="FFFFFF"/>
+                <w:lang w:eastAsia="en-CA"/>
               </w:rPr>
             </w:pPr>
             <w:r>
               <w:rPr>
-                <w:sz w:val="24"/>
-                <w:szCs w:val="24"/>
+                <w:rFonts w:eastAsia="Times New Roman"/>
+                <w:b/>
+                <w:bCs/>
+                <w:color w:val="808080" w:themeColor="background1" w:themeShade="80"/>
+                <w:sz w:val="16"/>
+                <w:szCs w:val="16"/>
+                <w:shd w:val="clear" w:color="auto" w:fill="FFFFFF"/>
+                <w:lang w:eastAsia="en-CA"/>
               </w:rPr>
-              <w:t>Price</w:t>
+              <w:t>PRICE {% for row in table %}</w:t>
             </w:r>
           </w:p>
         </w:tc>
       </w:tr>
       <w:tr>
+        <w:trPr>
+          <w:trHeight w:val="425"/>
+        </w:trPr>
         <w:tc>
           <w:tcPr>
-            <w:tcW w:w="2205" w:type="dxa"/>
+            <w:tcW w:w="1216" w:type="pct"/>
           </w:tcPr>
           <w:p>
             <w:pPr>
+              <w:spacing w:before="120"/>
               <w:jc w:val="center"/>
               <w:rPr>
-                <w:sz w:val="24"/>
-                <w:szCs w:val="24"/>
+                <w:rFonts w:eastAsia="Times New Roman"/>
+                <w:b/>
+                <w:bCs/>
+                <w:color w:val="808080" w:themeColor="background1" w:themeShade="80"/>
+                <w:shd w:val="clear" w:color="auto" w:fill="FFFFFF"/>
+                <w:lang w:eastAsia="en-CA"/>
               </w:rPr>
             </w:pPr>
-            <w:r>
-              <w:rPr>
-                <w:sz w:val="24"/>
-                <w:szCs w:val="24"/>
-              </w:rPr>
-              <w:t>{{ order }}</w:t>
+            <w:proofErr w:type="gramStart"/>
+            <w:r>
+              <w:t>{{ row</w:t>
+            </w:r>
+            <w:proofErr w:type="gramEnd"/>
+            <w:r>
+              <w:t>[0]}}</w:t>
             </w:r>
           </w:p>
         </w:tc>
         <w:tc>
           <w:tcPr>
-            <w:tcW w:w="2348" w:type="dxa"/>
+            <w:tcW w:w="1216" w:type="pct"/>
           </w:tcPr>
           <w:p>
             <w:pPr>
+              <w:spacing w:before="120"/>
               <w:jc w:val="center"/>
               <w:rPr>
-                <w:sz w:val="24"/>
-                <w:szCs w:val="24"/>
+                <w:rFonts w:eastAsia="Times New Roman"/>
+                <w:b/>
+                <w:bCs/>
+                <w:color w:val="222222"/>
+                <w:highlight w:val="yellow"/>
+                <w:shd w:val="clear" w:color="auto" w:fill="FFFFFF"/>
+                <w:lang w:eastAsia="en-CA"/>
               </w:rPr>
             </w:pPr>
-            <w:r>
-              <w:rPr>
-                <w:sz w:val="24"/>
-                <w:szCs w:val="24"/>
-              </w:rPr>
-              <w:t>{{ date }}</w:t>
+            <w:proofErr w:type="gramStart"/>
+            <w:r>
+              <w:t>{{ row</w:t>
+            </w:r>
+            <w:proofErr w:type="gramEnd"/>
+            <w:r>
+              <w:t>[1]}}</w:t>
             </w:r>
           </w:p>
         </w:tc>
         <w:tc>
           <w:tcPr>
-            <w:tcW w:w="2441" w:type="dxa"/>
+            <w:tcW w:w="1216" w:type="pct"/>
           </w:tcPr>
           <w:p>
             <w:pPr>
+              <w:spacing w:before="120"/>
               <w:jc w:val="center"/>
               <w:rPr>
-                <w:sz w:val="24"/>
-                <w:szCs w:val="24"/>
+                <w:rFonts w:eastAsia="Times New Roman"/>
+                <w:b/>
+                <w:bCs/>
+                <w:color w:val="808080" w:themeColor="background1" w:themeShade="80"/>
+                <w:shd w:val="clear" w:color="auto" w:fill="FFFFFF"/>
+                <w:lang w:eastAsia="en-CA"/>
               </w:rPr>
             </w:pPr>
-            <w:r>
-              <w:rPr>
-                <w:sz w:val="24"/>
-                <w:szCs w:val="24"/>
-              </w:rPr>
-              <w:t>{{ volume }}</w:t>
+            <w:proofErr w:type="gramStart"/>
+            <w:r>
+              <w:t>{{ row</w:t>
+            </w:r>
+            <w:proofErr w:type="gramEnd"/>
+            <w:r>
+              <w:t>[2]}}</w:t>
             </w:r>
           </w:p>
         </w:tc>
         <w:tc>
           <w:tcPr>
-            <w:tcW w:w="2356" w:type="dxa"/>
+            <w:tcW w:w="1351" w:type="pct"/>
           </w:tcPr>
           <w:p>
             <w:pPr>
+              <w:spacing w:before="120"/>
               <w:jc w:val="center"/>
               <w:rPr>
-                <w:sz w:val="24"/>
-                <w:szCs w:val="24"/>
+                <w:rFonts w:eastAsia="Times New Roman"/>
+                <w:b/>
+                <w:bCs/>
+                <w:color w:val="222222"/>
+                <w:highlight w:val="yellow"/>
+                <w:shd w:val="clear" w:color="auto" w:fill="FFFFFF"/>
+                <w:lang w:eastAsia="en-CA"/>
               </w:rPr>
             </w:pPr>
-            <w:r>
-              <w:rPr>
-                <w:sz w:val="24"/>
-                <w:szCs w:val="24"/>
-              </w:rPr>
-              <w:t>{{ price }}</w:t>
+            <w:proofErr w:type="gramStart"/>
+            <w:r>
+              <w:t>{{ row</w:t>
+            </w:r>
+            <w:proofErr w:type="gramEnd"/>
+            <w:r>
+              <w:t>[3]}}</w:t>
+            </w:r>
+            <w:r>
+              <w:t xml:space="preserve">{% </w:t>
+            </w:r>
+            <w:proofErr w:type="spellStart"/>
+            <w:r>
+              <w:t>endfor</w:t>
+            </w:r>
+            <w:proofErr w:type="spellEnd"/>
+            <w:r>
+              <w:t xml:space="preserve"> %}</w:t>
             </w:r>
           </w:p>
         </w:tc>
@@ -292,34 +442,6 @@
     </w:tbl>
     <w:p>
       <w:pPr>
-        <w:jc w:val="center"/>
-        <w:rPr>
-          <w:sz w:val="24"/>
-          <w:szCs w:val="24"/>
-        </w:rPr>
-      </w:pPr>
-    </w:p>
-    <w:p>
-      <w:pPr>
-        <w:jc w:val="center"/>
-        <w:rPr>
-          <w:sz w:val="24"/>
-          <w:szCs w:val="24"/>
-        </w:rPr>
-      </w:pPr>
-    </w:p>
-    <w:p>
-      <w:pPr>
-        <w:jc w:val="center"/>
-        <w:rPr>
-          <w:sz w:val="24"/>
-          <w:szCs w:val="24"/>
-        </w:rPr>
-      </w:pPr>
-    </w:p>
-    <w:p>
-      <w:pPr>
-        <w:jc w:val="center"/>
         <w:rPr>
           <w:b/>
           <w:bCs/>
@@ -833,6 +955,49 @@
       </w:tblBorders>
     </w:tblPr>
   </w:style>
+  <w:style w:type="character" w:styleId="HTMLCode">
+    <w:name w:val="HTML Code"/>
+    <w:basedOn w:val="DefaultParagraphFont"/>
+    <w:uiPriority w:val="99"/>
+    <w:semiHidden/>
+    <w:unhideWhenUsed/>
+    <w:rsid w:val="00394D53"/>
+    <w:rPr>
+      <w:rFonts w:ascii="Courier New" w:eastAsia="Times New Roman" w:hAnsi="Courier New" w:cs="Courier New"/>
+      <w:sz w:val="20"/>
+      <w:szCs w:val="20"/>
+    </w:rPr>
+  </w:style>
+  <w:style w:type="paragraph" w:styleId="BalloonText">
+    <w:name w:val="Balloon Text"/>
+    <w:basedOn w:val="Normal"/>
+    <w:link w:val="BalloonTextChar"/>
+    <w:uiPriority w:val="99"/>
+    <w:semiHidden/>
+    <w:unhideWhenUsed/>
+    <w:rsid w:val="00916DA3"/>
+    <w:pPr>
+      <w:spacing w:after="0" w:line="240" w:lineRule="auto"/>
+    </w:pPr>
+    <w:rPr>
+      <w:rFonts w:ascii="Segoe UI" w:hAnsi="Segoe UI" w:cs="Segoe UI"/>
+      <w:sz w:val="18"/>
+      <w:szCs w:val="18"/>
+    </w:rPr>
+  </w:style>
+  <w:style w:type="character" w:customStyle="1" w:styleId="BalloonTextChar">
+    <w:name w:val="Balloon Text Char"/>
+    <w:basedOn w:val="DefaultParagraphFont"/>
+    <w:link w:val="BalloonText"/>
+    <w:uiPriority w:val="99"/>
+    <w:semiHidden/>
+    <w:rsid w:val="00916DA3"/>
+    <w:rPr>
+      <w:rFonts w:ascii="Segoe UI" w:hAnsi="Segoe UI" w:cs="Segoe UI"/>
+      <w:sz w:val="18"/>
+      <w:szCs w:val="18"/>
+    </w:rPr>
+  </w:style>
 </w:styles>
 </file>
 

</xml_diff>